<commit_message>
La till webb utvecklings uppgift med http rest api request.
</commit_message>
<xml_diff>
--- a/omGit/Vad är Git.docx
+++ b/omGit/Vad är Git.docx
@@ -14,15 +14,7 @@
     </w:p>
     <w:p>
       <w:r>
-        <w:t xml:space="preserve">Det är ett distribuerat version </w:t>
-      </w:r>
-      <w:proofErr w:type="gramStart"/>
-      <w:r>
-        <w:t>kontroll system</w:t>
-      </w:r>
-      <w:proofErr w:type="gramEnd"/>
-      <w:r>
-        <w:t xml:space="preserve"> eller ett versionshanteringsprogram.</w:t>
+        <w:t>Det är ett distribuerat version kontroll system eller ett versionshanteringsprogram.</w:t>
       </w:r>
     </w:p>
     <w:p/>
@@ -95,27 +87,7 @@
           <w:szCs w:val="21"/>
           <w:highlight w:val="white"/>
         </w:rPr>
-        <w:t xml:space="preserve">Varför använder man </w:t>
-      </w:r>
-      <w:proofErr w:type="spellStart"/>
-      <w:r>
-        <w:rPr>
-          <w:color w:val="202122"/>
-          <w:sz w:val="21"/>
-          <w:szCs w:val="21"/>
-          <w:highlight w:val="white"/>
-        </w:rPr>
-        <w:t>git</w:t>
-      </w:r>
-      <w:proofErr w:type="spellEnd"/>
-      <w:r>
-        <w:rPr>
-          <w:color w:val="202122"/>
-          <w:sz w:val="21"/>
-          <w:szCs w:val="21"/>
-          <w:highlight w:val="white"/>
-        </w:rPr>
-        <w:t xml:space="preserve"> som programmerare?</w:t>
+        <w:t>Varför använder man git som programmerare?</w:t>
       </w:r>
     </w:p>
     <w:p>
@@ -163,182 +135,57 @@
           <w:szCs w:val="21"/>
           <w:highlight w:val="white"/>
         </w:rPr>
-        <w:t xml:space="preserve">med Git löser man de genom att när man gör ett </w:t>
-      </w:r>
-      <w:proofErr w:type="spellStart"/>
-      <w:r>
-        <w:rPr>
-          <w:color w:val="202122"/>
-          <w:sz w:val="21"/>
-          <w:szCs w:val="21"/>
-          <w:highlight w:val="white"/>
-        </w:rPr>
-        <w:t>git</w:t>
-      </w:r>
-      <w:proofErr w:type="spellEnd"/>
-      <w:r>
-        <w:rPr>
-          <w:color w:val="202122"/>
-          <w:sz w:val="21"/>
-          <w:szCs w:val="21"/>
-          <w:highlight w:val="white"/>
-        </w:rPr>
-        <w:t xml:space="preserve"> </w:t>
-      </w:r>
-      <w:proofErr w:type="spellStart"/>
-      <w:r>
-        <w:rPr>
-          <w:color w:val="202122"/>
-          <w:sz w:val="21"/>
-          <w:szCs w:val="21"/>
-          <w:highlight w:val="white"/>
-        </w:rPr>
-        <w:t>commit</w:t>
-      </w:r>
-      <w:proofErr w:type="spellEnd"/>
-      <w:r>
-        <w:rPr>
-          <w:color w:val="202122"/>
-          <w:sz w:val="21"/>
-          <w:szCs w:val="21"/>
-          <w:highlight w:val="white"/>
-        </w:rPr>
-        <w:t xml:space="preserve"> så sparas skillnaden mellan varje förändring i filen som skett sedan senaste </w:t>
-      </w:r>
-      <w:proofErr w:type="spellStart"/>
-      <w:r>
-        <w:rPr>
-          <w:color w:val="202122"/>
-          <w:sz w:val="21"/>
-          <w:szCs w:val="21"/>
-          <w:highlight w:val="white"/>
-        </w:rPr>
-        <w:t>commitet</w:t>
-      </w:r>
-      <w:proofErr w:type="spellEnd"/>
-      <w:r>
-        <w:rPr>
-          <w:color w:val="202122"/>
-          <w:sz w:val="21"/>
-          <w:szCs w:val="21"/>
-          <w:highlight w:val="white"/>
-        </w:rPr>
-        <w:t>. Man kan på de sättet alltid återgå till gamla versioner.</w:t>
-      </w:r>
-    </w:p>
-    <w:p>
-      <w:pPr>
-        <w:rPr>
-          <w:color w:val="202122"/>
-          <w:sz w:val="21"/>
-          <w:szCs w:val="21"/>
-          <w:highlight w:val="white"/>
-        </w:rPr>
-      </w:pPr>
-    </w:p>
-    <w:p>
-      <w:pPr>
-        <w:rPr>
-          <w:color w:val="202122"/>
-          <w:sz w:val="21"/>
-          <w:szCs w:val="21"/>
-          <w:highlight w:val="white"/>
-        </w:rPr>
-      </w:pPr>
-      <w:r>
-        <w:rPr>
-          <w:color w:val="202122"/>
-          <w:sz w:val="21"/>
-          <w:szCs w:val="21"/>
-          <w:highlight w:val="white"/>
-        </w:rPr>
-        <w:t xml:space="preserve">Man kan också vara flera i ett projekt och programmera vilket är bra om de är mycket kod. Allt registreras och man kan alltid </w:t>
-      </w:r>
-      <w:proofErr w:type="gramStart"/>
-      <w:r>
-        <w:rPr>
-          <w:color w:val="202122"/>
-          <w:sz w:val="21"/>
-          <w:szCs w:val="21"/>
-          <w:highlight w:val="white"/>
-        </w:rPr>
-        <w:t>återgår</w:t>
-      </w:r>
-      <w:proofErr w:type="gramEnd"/>
-      <w:r>
-        <w:rPr>
-          <w:color w:val="202122"/>
-          <w:sz w:val="21"/>
-          <w:szCs w:val="21"/>
-          <w:highlight w:val="white"/>
-        </w:rPr>
-        <w:t xml:space="preserve"> till en äldre version.</w:t>
-      </w:r>
-    </w:p>
-    <w:p>
-      <w:pPr>
-        <w:rPr>
-          <w:color w:val="202122"/>
-          <w:sz w:val="21"/>
-          <w:szCs w:val="21"/>
-          <w:highlight w:val="white"/>
-        </w:rPr>
-      </w:pPr>
-    </w:p>
-    <w:p>
-      <w:proofErr w:type="gramStart"/>
-      <w:r>
-        <w:t>Att  det</w:t>
-      </w:r>
-      <w:proofErr w:type="gramEnd"/>
-      <w:r>
-        <w:t xml:space="preserve"> är distribuerat menas varje </w:t>
-      </w:r>
-      <w:proofErr w:type="spellStart"/>
-      <w:r>
-        <w:t>git</w:t>
-      </w:r>
-      <w:proofErr w:type="spellEnd"/>
-      <w:r>
-        <w:t xml:space="preserve"> projekt finns på datorn och unikt, De skapas en dold .</w:t>
-      </w:r>
-      <w:proofErr w:type="spellStart"/>
-      <w:r>
-        <w:t>git</w:t>
-      </w:r>
-      <w:proofErr w:type="spellEnd"/>
-      <w:r>
-        <w:t xml:space="preserve"> fil i roten på projektet som sparar en kopia för varje </w:t>
-      </w:r>
-      <w:proofErr w:type="spellStart"/>
-      <w:r>
-        <w:t>commit</w:t>
-      </w:r>
-      <w:proofErr w:type="spellEnd"/>
-      <w:r>
-        <w:t>.</w:t>
+        <w:t>med Git löser man de genom att när man gör ett git commit så sparas skillnaden mellan varje förändring i filen som skett sedan senaste commitet. Man kan på de sättet alltid återgå till gamla versioner.</w:t>
+      </w:r>
+    </w:p>
+    <w:p>
+      <w:pPr>
+        <w:rPr>
+          <w:color w:val="202122"/>
+          <w:sz w:val="21"/>
+          <w:szCs w:val="21"/>
+          <w:highlight w:val="white"/>
+        </w:rPr>
+      </w:pPr>
+    </w:p>
+    <w:p>
+      <w:pPr>
+        <w:rPr>
+          <w:color w:val="202122"/>
+          <w:sz w:val="21"/>
+          <w:szCs w:val="21"/>
+          <w:highlight w:val="white"/>
+        </w:rPr>
+      </w:pPr>
+      <w:r>
+        <w:rPr>
+          <w:color w:val="202122"/>
+          <w:sz w:val="21"/>
+          <w:szCs w:val="21"/>
+          <w:highlight w:val="white"/>
+        </w:rPr>
+        <w:t>Man kan också vara flera i ett projekt och programmera vilket är bra om de är mycket kod. Allt registreras och man kan alltid återgår till en äldre version.</w:t>
+      </w:r>
+    </w:p>
+    <w:p>
+      <w:pPr>
+        <w:rPr>
+          <w:color w:val="202122"/>
+          <w:sz w:val="21"/>
+          <w:szCs w:val="21"/>
+          <w:highlight w:val="white"/>
+        </w:rPr>
+      </w:pPr>
+    </w:p>
+    <w:p>
+      <w:r>
+        <w:t>Att det är distribuerat menas varje git projekt finns på datorn och unikt, De skapas en dold .git fil i roten på projektet som sparar en kopia för varje commit.</w:t>
       </w:r>
     </w:p>
     <w:p/>
     <w:p>
       <w:r>
-        <w:t xml:space="preserve">Man kallar ett </w:t>
-      </w:r>
-      <w:proofErr w:type="spellStart"/>
-      <w:r>
-        <w:t>git</w:t>
-      </w:r>
-      <w:proofErr w:type="spellEnd"/>
-      <w:r>
-        <w:t xml:space="preserve"> projekt för </w:t>
-      </w:r>
-      <w:proofErr w:type="spellStart"/>
-      <w:r>
-        <w:t>repositories</w:t>
-      </w:r>
-      <w:proofErr w:type="spellEnd"/>
-      <w:r>
-        <w:t xml:space="preserve"> eller bara repo</w:t>
+        <w:t>Man kallar ett git projekt för repositories eller bara repo</w:t>
       </w:r>
     </w:p>
     <w:p/>
@@ -355,29 +202,8 @@
           <w:numId w:val="1"/>
         </w:numPr>
       </w:pPr>
-      <w:proofErr w:type="spellStart"/>
-      <w:r>
-        <w:t>git</w:t>
-      </w:r>
-      <w:proofErr w:type="spellEnd"/>
-      <w:r>
-        <w:t xml:space="preserve"> </w:t>
-      </w:r>
-      <w:proofErr w:type="spellStart"/>
-      <w:r>
-        <w:t>init</w:t>
-      </w:r>
-      <w:proofErr w:type="spellEnd"/>
-      <w:r>
-        <w:t xml:space="preserve">: skapar ett nytt </w:t>
-      </w:r>
-      <w:proofErr w:type="spellStart"/>
-      <w:r>
-        <w:t>git</w:t>
-      </w:r>
-      <w:proofErr w:type="spellEnd"/>
-      <w:r>
-        <w:t xml:space="preserve"> repo i roten på projektet</w:t>
+      <w:r>
+        <w:t>git init: skapar ett nytt git repo i roten på projektet</w:t>
       </w:r>
     </w:p>
     <w:p>
@@ -387,21 +213,8 @@
           <w:numId w:val="1"/>
         </w:numPr>
       </w:pPr>
-      <w:proofErr w:type="spellStart"/>
-      <w:r>
-        <w:t>git</w:t>
-      </w:r>
-      <w:proofErr w:type="spellEnd"/>
-      <w:r>
-        <w:t xml:space="preserve"> </w:t>
-      </w:r>
-      <w:proofErr w:type="spellStart"/>
-      <w:r>
-        <w:t>add</w:t>
-      </w:r>
-      <w:proofErr w:type="spellEnd"/>
-      <w:r>
-        <w:t>: lägger till filer och förändringar till projektet</w:t>
+      <w:r>
+        <w:t>git add: lägger till filer och förändringar till projektet</w:t>
       </w:r>
     </w:p>
     <w:p>
@@ -411,53 +224,8 @@
           <w:numId w:val="1"/>
         </w:numPr>
       </w:pPr>
-      <w:proofErr w:type="spellStart"/>
-      <w:r>
-        <w:t>git</w:t>
-      </w:r>
-      <w:proofErr w:type="spellEnd"/>
-      <w:r>
-        <w:t xml:space="preserve"> </w:t>
-      </w:r>
-      <w:proofErr w:type="spellStart"/>
-      <w:r>
-        <w:t>commit</w:t>
-      </w:r>
-      <w:proofErr w:type="spellEnd"/>
-      <w:r>
-        <w:t xml:space="preserve">: sparar förändringar sen senaste </w:t>
-      </w:r>
-      <w:proofErr w:type="spellStart"/>
-      <w:r>
-        <w:t>commit</w:t>
-      </w:r>
-      <w:proofErr w:type="spellEnd"/>
-      <w:r>
-        <w:t xml:space="preserve"> ofta m växel där m är ett lite information om </w:t>
-      </w:r>
-      <w:proofErr w:type="spellStart"/>
-      <w:r>
-        <w:t>commitet</w:t>
-      </w:r>
-      <w:proofErr w:type="spellEnd"/>
-      <w:r>
-        <w:t xml:space="preserve">, ex </w:t>
-      </w:r>
-      <w:proofErr w:type="spellStart"/>
-      <w:r>
-        <w:t>commit</w:t>
-      </w:r>
-      <w:proofErr w:type="spellEnd"/>
-      <w:r>
-        <w:t xml:space="preserve"> -m “ändrade färg på </w:t>
-      </w:r>
-      <w:proofErr w:type="gramStart"/>
-      <w:r>
-        <w:t>start knapp</w:t>
-      </w:r>
-      <w:proofErr w:type="gramEnd"/>
-      <w:r>
-        <w:t>”</w:t>
+      <w:r>
+        <w:t>git commit: sparar förändringar sen senaste commit ofta m växel där m är ett lite information om commitet, ex commit -m “ändrade färg på start knapp”</w:t>
       </w:r>
     </w:p>
     <w:p>
@@ -467,29 +235,8 @@
           <w:numId w:val="1"/>
         </w:numPr>
       </w:pPr>
-      <w:proofErr w:type="spellStart"/>
-      <w:r>
-        <w:t>git</w:t>
-      </w:r>
-      <w:proofErr w:type="spellEnd"/>
-      <w:r>
-        <w:t xml:space="preserve"> </w:t>
-      </w:r>
-      <w:proofErr w:type="spellStart"/>
-      <w:r>
-        <w:t>clone</w:t>
-      </w:r>
-      <w:proofErr w:type="spellEnd"/>
-      <w:r>
-        <w:t xml:space="preserve">: hämtar ett repo från exempel </w:t>
-      </w:r>
-      <w:proofErr w:type="spellStart"/>
-      <w:r>
-        <w:t>GitHub</w:t>
-      </w:r>
-      <w:proofErr w:type="spellEnd"/>
-      <w:r>
-        <w:t xml:space="preserve"> eller BitBucket.com.</w:t>
+      <w:r>
+        <w:t>git clone: hämtar ett repo från exempel GitHub eller BitBucket.com.</w:t>
       </w:r>
     </w:p>
     <w:p>
@@ -499,37 +246,8 @@
           <w:numId w:val="1"/>
         </w:numPr>
       </w:pPr>
-      <w:proofErr w:type="spellStart"/>
-      <w:r>
-        <w:t>git</w:t>
-      </w:r>
-      <w:proofErr w:type="spellEnd"/>
-      <w:r>
-        <w:t xml:space="preserve"> push: skickar upp ett repo man jobbat med till </w:t>
-      </w:r>
-      <w:proofErr w:type="spellStart"/>
-      <w:r>
-        <w:t>Origin</w:t>
-      </w:r>
-      <w:proofErr w:type="spellEnd"/>
-      <w:r>
-        <w:t xml:space="preserve"> vilket är ett teamprojekt på ex </w:t>
-      </w:r>
-      <w:proofErr w:type="spellStart"/>
-      <w:r>
-        <w:t>GitHub</w:t>
-      </w:r>
-      <w:proofErr w:type="spellEnd"/>
-      <w:r>
-        <w:t xml:space="preserve"> om man är med i ett </w:t>
-      </w:r>
-      <w:proofErr w:type="gramStart"/>
-      <w:r>
-        <w:t>sånt</w:t>
-      </w:r>
-      <w:proofErr w:type="gramEnd"/>
-      <w:r>
-        <w:t>.</w:t>
+      <w:r>
+        <w:t>git push: skickar upp ett repo man jobbat med till Origin vilket är ett teamprojekt på ex GitHub om man är med i ett sånt.</w:t>
       </w:r>
     </w:p>
     <w:p>
@@ -539,37 +257,8 @@
           <w:numId w:val="1"/>
         </w:numPr>
       </w:pPr>
-      <w:proofErr w:type="spellStart"/>
-      <w:r>
-        <w:t>git</w:t>
-      </w:r>
-      <w:proofErr w:type="spellEnd"/>
-      <w:r>
-        <w:t xml:space="preserve"> </w:t>
-      </w:r>
-      <w:proofErr w:type="spellStart"/>
-      <w:r>
-        <w:t>pull</w:t>
-      </w:r>
-      <w:proofErr w:type="spellEnd"/>
-      <w:r>
-        <w:t xml:space="preserve">: laddar ner koden från </w:t>
-      </w:r>
-      <w:proofErr w:type="spellStart"/>
-      <w:r>
-        <w:t>Origin</w:t>
-      </w:r>
-      <w:proofErr w:type="spellEnd"/>
-      <w:r>
-        <w:t xml:space="preserve"> projektet från </w:t>
-      </w:r>
-      <w:proofErr w:type="spellStart"/>
-      <w:r>
-        <w:t>GitHub</w:t>
-      </w:r>
-      <w:proofErr w:type="spellEnd"/>
-      <w:r>
-        <w:t xml:space="preserve"> när man ska jobba med det</w:t>
+      <w:r>
+        <w:t>git pull: laddar ner koden från Origin projektet från GitHub när man ska jobba med det</w:t>
       </w:r>
     </w:p>
     <w:p>
@@ -579,27 +268,9 @@
           <w:numId w:val="1"/>
         </w:numPr>
       </w:pPr>
-      <w:proofErr w:type="spellStart"/>
-      <w:r>
-        <w:t>git</w:t>
-      </w:r>
-      <w:proofErr w:type="spellEnd"/>
-      <w:r>
-        <w:t xml:space="preserve"> </w:t>
-      </w:r>
-      <w:proofErr w:type="spellStart"/>
-      <w:r>
-        <w:t>diff</w:t>
-      </w:r>
-      <w:proofErr w:type="spellEnd"/>
-      <w:r>
-        <w:t xml:space="preserve">: visar skillnaden på filen som man jobbar med från senaste </w:t>
-      </w:r>
-      <w:proofErr w:type="spellStart"/>
-      <w:r>
-        <w:t>commitet</w:t>
-      </w:r>
-      <w:proofErr w:type="spellEnd"/>
+      <w:r>
+        <w:t>git diff: visar skillnaden på filen som man jobbar med från senaste commitet</w:t>
+      </w:r>
     </w:p>
     <w:p>
       <w:pPr>
@@ -608,27 +279,9 @@
           <w:numId w:val="1"/>
         </w:numPr>
       </w:pPr>
-      <w:proofErr w:type="spellStart"/>
-      <w:r>
-        <w:t>git</w:t>
-      </w:r>
-      <w:proofErr w:type="spellEnd"/>
-      <w:r>
-        <w:t xml:space="preserve"> log: visar de </w:t>
-      </w:r>
-      <w:proofErr w:type="spellStart"/>
-      <w:r>
-        <w:t>commit</w:t>
-      </w:r>
-      <w:proofErr w:type="spellEnd"/>
-      <w:r>
-        <w:t xml:space="preserve"> man gjort med datum och </w:t>
-      </w:r>
-      <w:proofErr w:type="spellStart"/>
-      <w:r>
-        <w:t>nyckelid</w:t>
-      </w:r>
-      <w:proofErr w:type="spellEnd"/>
+      <w:r>
+        <w:t>git log: visar de commit man gjort med datum och nyckelid</w:t>
+      </w:r>
     </w:p>
     <w:p>
       <w:pPr>
@@ -637,21 +290,8 @@
           <w:numId w:val="1"/>
         </w:numPr>
       </w:pPr>
-      <w:proofErr w:type="spellStart"/>
-      <w:r>
-        <w:t>git</w:t>
-      </w:r>
-      <w:proofErr w:type="spellEnd"/>
-      <w:r>
-        <w:t xml:space="preserve"> status: visar om du är </w:t>
-      </w:r>
-      <w:proofErr w:type="spellStart"/>
-      <w:r>
-        <w:t>ajour</w:t>
-      </w:r>
-      <w:proofErr w:type="spellEnd"/>
-      <w:r>
-        <w:t xml:space="preserve"> på grenen</w:t>
+      <w:r>
+        <w:t>git status: visar om du är ajour på grenen</w:t>
       </w:r>
     </w:p>
     <w:p>
@@ -661,101 +301,32 @@
           <w:numId w:val="1"/>
         </w:numPr>
       </w:pPr>
-      <w:proofErr w:type="spellStart"/>
-      <w:r>
-        <w:t>git</w:t>
-      </w:r>
-      <w:proofErr w:type="spellEnd"/>
-      <w:r>
-        <w:t xml:space="preserve"> </w:t>
-      </w:r>
-      <w:proofErr w:type="spellStart"/>
-      <w:r>
-        <w:t>help</w:t>
-      </w:r>
-      <w:proofErr w:type="spellEnd"/>
-      <w:r>
-        <w:t xml:space="preserve"> - visar alla commandon</w:t>
+      <w:r>
+        <w:t>git help - visar alla commandon</w:t>
       </w:r>
     </w:p>
     <w:p/>
     <w:p>
       <w:r>
-        <w:t xml:space="preserve">Ett vanligt om man inte skickar </w:t>
-      </w:r>
-      <w:proofErr w:type="spellStart"/>
-      <w:r>
-        <w:t>repot</w:t>
-      </w:r>
-      <w:proofErr w:type="spellEnd"/>
-      <w:r>
-        <w:t xml:space="preserve"> till </w:t>
-      </w:r>
-      <w:proofErr w:type="spellStart"/>
-      <w:r>
-        <w:t>origin</w:t>
-      </w:r>
-      <w:proofErr w:type="spellEnd"/>
-    </w:p>
-    <w:p>
-      <w:proofErr w:type="spellStart"/>
-      <w:r>
-        <w:t>git</w:t>
-      </w:r>
-      <w:proofErr w:type="spellEnd"/>
-      <w:r>
-        <w:t xml:space="preserve"> </w:t>
-      </w:r>
-      <w:proofErr w:type="spellStart"/>
-      <w:r>
-        <w:t>init</w:t>
-      </w:r>
-      <w:proofErr w:type="spellEnd"/>
-    </w:p>
-    <w:p>
-      <w:proofErr w:type="spellStart"/>
-      <w:r>
-        <w:t>git</w:t>
-      </w:r>
-      <w:proofErr w:type="spellEnd"/>
-      <w:r>
-        <w:t xml:space="preserve"> </w:t>
-      </w:r>
-      <w:proofErr w:type="spellStart"/>
-      <w:proofErr w:type="gramStart"/>
-      <w:r>
-        <w:t>add</w:t>
-      </w:r>
-      <w:proofErr w:type="spellEnd"/>
-      <w:r>
-        <w:t xml:space="preserve"> .</w:t>
-      </w:r>
-      <w:proofErr w:type="gramEnd"/>
-    </w:p>
-    <w:p>
-      <w:proofErr w:type="spellStart"/>
-      <w:r>
-        <w:t>git</w:t>
-      </w:r>
-      <w:proofErr w:type="spellEnd"/>
-      <w:r>
-        <w:t xml:space="preserve"> </w:t>
-      </w:r>
-      <w:proofErr w:type="spellStart"/>
-      <w:r>
-        <w:t>commit</w:t>
-      </w:r>
-      <w:proofErr w:type="spellEnd"/>
-      <w:r>
-        <w:t xml:space="preserve"> -m “första </w:t>
-      </w:r>
-      <w:proofErr w:type="spellStart"/>
-      <w:r>
-        <w:t>commitet</w:t>
-      </w:r>
-      <w:proofErr w:type="spellEnd"/>
-      <w:r>
-        <w:t>”</w:t>
+        <w:t>Ett vanligt om man inte skickar repot till origin</w:t>
+      </w:r>
+      <w:r>
+        <w:t xml:space="preserve"> dvs ex GitHub</w:t>
+      </w:r>
+    </w:p>
+    <w:p>
+      <w:r>
+        <w:t>git init</w:t>
+      </w:r>
+    </w:p>
+    <w:p>
+      <w:r>
+        <w:t>git add .</w:t>
+      </w:r>
+    </w:p>
+    <w:p>
+      <w:r>
+        <w:t>git commit -m “första commitet”</w:t>
       </w:r>
     </w:p>
     <w:p>
@@ -764,53 +335,14 @@
       </w:r>
     </w:p>
     <w:p>
-      <w:proofErr w:type="spellStart"/>
       <w:r>
         <w:lastRenderedPageBreak/>
-        <w:t>git</w:t>
-      </w:r>
-      <w:proofErr w:type="spellEnd"/>
-      <w:r>
-        <w:t xml:space="preserve"> </w:t>
-      </w:r>
-      <w:proofErr w:type="spellStart"/>
-      <w:proofErr w:type="gramStart"/>
-      <w:r>
-        <w:t>add</w:t>
-      </w:r>
-      <w:proofErr w:type="spellEnd"/>
-      <w:r>
-        <w:t xml:space="preserve"> .</w:t>
-      </w:r>
-      <w:proofErr w:type="gramEnd"/>
-      <w:r>
-        <w:t xml:space="preserve"> </w:t>
-      </w:r>
-    </w:p>
-    <w:p>
-      <w:proofErr w:type="spellStart"/>
-      <w:r>
-        <w:t>git</w:t>
-      </w:r>
-      <w:proofErr w:type="spellEnd"/>
-      <w:r>
-        <w:t xml:space="preserve"> </w:t>
-      </w:r>
-      <w:proofErr w:type="spellStart"/>
-      <w:r>
-        <w:t>commit</w:t>
-      </w:r>
-      <w:proofErr w:type="spellEnd"/>
-      <w:r>
-        <w:t xml:space="preserve"> -m “andra </w:t>
-      </w:r>
-      <w:proofErr w:type="spellStart"/>
-      <w:r>
-        <w:t>commitet</w:t>
-      </w:r>
-      <w:proofErr w:type="spellEnd"/>
-      <w:r>
-        <w:t>”</w:t>
+        <w:t xml:space="preserve">git add . </w:t>
+      </w:r>
+    </w:p>
+    <w:p>
+      <w:r>
+        <w:t>git commit -m “andra commitet”</w:t>
       </w:r>
     </w:p>
     <w:p>

</xml_diff>